<commit_message>
Fazlalık if in silinmesi
</commit_message>
<xml_diff>
--- a/demo.docx
+++ b/demo.docx
@@ -7,7 +7,7 @@
         <w:pStyle w:val="Title"/>
       </w:pPr>
       <w:r>
-        <w:t>hasan güneş</w:t>
+        <w:t>alex whooper</w:t>
       </w:r>
     </w:p>
     <w:p>
@@ -22,7 +22,7 @@
           <w:b/>
         </w:rPr>
         <w:br/>
-        <w:t>Date of birth: 22.22.2222</w:t>
+        <w:t>Date of birth: 11.11.2022</w:t>
       </w:r>
       <w:r>
         <w:rPr>
@@ -36,7 +36,7 @@
           <w:b/>
         </w:rPr>
         <w:br/>
-        <w:t>Country: sweden</w:t>
+        <w:t>Country: us</w:t>
       </w:r>
       <w:r>
         <w:rPr>

</xml_diff>

<commit_message>
İstisna Yönetimi ile yanlış giriş önleme
</commit_message>
<xml_diff>
--- a/demo.docx
+++ b/demo.docx
@@ -7,7 +7,7 @@
         <w:pStyle w:val="Title"/>
       </w:pPr>
       <w:r>
-        <w:t>alex whooper</w:t>
+        <w:t>Alex DeSouza</w:t>
       </w:r>
     </w:p>
     <w:p>
@@ -15,42 +15,42 @@
         <w:rPr>
           <w:b/>
         </w:rPr>
-        <w:t>Gender: male</w:t>
+        <w:t>Cinsiyet: Fenerbahçe</w:t>
       </w:r>
       <w:r>
         <w:rPr>
           <w:b/>
         </w:rPr>
         <w:br/>
-        <w:t>Date of birth: 11.11.2022</w:t>
+        <w:t>Doğum tarihi: 11.11.1905</w:t>
       </w:r>
       <w:r>
         <w:rPr>
           <w:b/>
         </w:rPr>
         <w:br/>
-        <w:t>Marital status: married</w:t>
+        <w:t>Medeni durumu: Bekar</w:t>
       </w:r>
       <w:r>
         <w:rPr>
           <w:b/>
         </w:rPr>
         <w:br/>
-        <w:t>Country: us</w:t>
+        <w:t>Ülkesi: TR</w:t>
       </w:r>
       <w:r>
         <w:rPr>
           <w:b/>
         </w:rPr>
         <w:br/>
-        <w:t>Military status: done</w:t>
+        <w:t>Askerlik durumu: Yapıldı</w:t>
       </w:r>
       <w:r>
         <w:rPr>
           <w:b/>
         </w:rPr>
         <w:br/>
-        <w:t>License type: b</w:t>
+        <w:t>Ehliyet türü: B</w:t>
       </w:r>
     </w:p>
     <w:p>

</xml_diff>

<commit_message>
Revert "Revert "önemsiz düzeltme2""
This reverts commit 390c2a78c8511762b74d418e63cf063a5c90faa0.
</commit_message>
<xml_diff>
--- a/demo.docx
+++ b/demo.docx
@@ -7,7 +7,7 @@
         <w:pStyle w:val="Title"/>
       </w:pPr>
       <w:r>
-        <w:t>hamza arslan</w:t>
+        <w:t>Hamza Arslan</w:t>
       </w:r>
     </w:p>
     <w:p>
@@ -15,42 +15,42 @@
         <w:rPr>
           <w:b/>
         </w:rPr>
-        <w:t>Cinsiyet: erkek</w:t>
+        <w:t>Cinsiyet: Erkek</w:t>
       </w:r>
       <w:r>
         <w:rPr>
           <w:b/>
         </w:rPr>
         <w:br/>
-        <w:t>Doğum tarihi: 11.11.1111</w:t>
+        <w:t>Doğum tarihi: 05.11.2000</w:t>
       </w:r>
       <w:r>
         <w:rPr>
           <w:b/>
         </w:rPr>
         <w:br/>
-        <w:t>Medeni durumu: bekar</w:t>
+        <w:t>Medeni durumu: Bekar</w:t>
       </w:r>
       <w:r>
         <w:rPr>
           <w:b/>
         </w:rPr>
         <w:br/>
-        <w:t>Ülkesi: tr</w:t>
+        <w:t>Ülkesi: TR</w:t>
       </w:r>
       <w:r>
         <w:rPr>
           <w:b/>
         </w:rPr>
         <w:br/>
-        <w:t>Askerlik durumu: done</w:t>
+        <w:t>Askerlik durumu: Yapıldı</w:t>
       </w:r>
       <w:r>
         <w:rPr>
           <w:b/>
         </w:rPr>
         <w:br/>
-        <w:t>Ehliyet türü: b</w:t>
+        <w:t>Ehliyet türü: B</w:t>
       </w:r>
     </w:p>
     <w:p>

</xml_diff>